<commit_message>
Mouse over scrollbar centered and documentation update.
</commit_message>
<xml_diff>
--- a/Moonscraper Chart Editor Design Document.docx
+++ b/Moonscraper Chart Editor Design Document.docx
@@ -113,8 +113,6 @@
       <w:r>
         <w:t>WebGL</w:t>
       </w:r>
-      <w:bookmarkStart w:id="0" w:name="_GoBack"/>
-      <w:bookmarkEnd w:id="0"/>
       <w:r>
         <w:t xml:space="preserve"> versions</w:t>
       </w:r>
@@ -179,6 +177,9 @@
       <w:r>
         <w:t>Save</w:t>
       </w:r>
+      <w:r>
+        <w:t xml:space="preserve"> (Ctrl-s)</w:t>
+      </w:r>
     </w:p>
     <w:p>
       <w:pPr>
@@ -224,6 +225,39 @@
         </w:numPr>
       </w:pPr>
       <w:r>
+        <w:t>Default arrow (</w:t>
+      </w:r>
+      <w:r>
+        <w:t>select</w:t>
+      </w:r>
+      <w:r>
+        <w:t xml:space="preserve"> to change individual note properties</w:t>
+      </w:r>
+      <w:r>
+        <w:t xml:space="preserve"> and/or delete</w:t>
+      </w:r>
+      <w:r>
+        <w:t xml:space="preserve">, </w:t>
+      </w:r>
+      <w:r>
+        <w:t>click and drag notes to move</w:t>
+      </w:r>
+      <w:r>
+        <w:t>, right click to delete</w:t>
+      </w:r>
+      <w:r>
+        <w:t>)</w:t>
+      </w:r>
+    </w:p>
+    <w:p>
+      <w:pPr>
+        <w:pStyle w:val="ListParagraph"/>
+        <w:numPr>
+          <w:ilvl w:val="0"/>
+          <w:numId w:val="4"/>
+        </w:numPr>
+      </w:pPr>
+      <w:r>
         <w:t>Group selection</w:t>
       </w:r>
     </w:p>
@@ -253,10 +287,28 @@
     </w:p>
     <w:p>
       <w:pPr>
+        <w:pStyle w:val="ListParagraph"/>
+        <w:numPr>
+          <w:ilvl w:val="0"/>
+          <w:numId w:val="4"/>
+        </w:numPr>
+      </w:pPr>
+      <w:r>
+        <w:t>Scroll bar navigation</w:t>
+      </w:r>
+    </w:p>
+    <w:p>
+      <w:pPr>
         <w:ind w:firstLine="720"/>
       </w:pPr>
       <w:r>
-        <w:t>Note Types-</w:t>
+        <w:t>Place</w:t>
+      </w:r>
+      <w:r>
+        <w:t>able</w:t>
+      </w:r>
+      <w:r>
+        <w:t>-</w:t>
       </w:r>
     </w:p>
     <w:p>
@@ -268,18 +320,74 @@
         </w:numPr>
       </w:pPr>
       <w:r>
-        <w:t>Normal, HOPO, Tap</w:t>
-      </w:r>
-    </w:p>
-    <w:p>
-      <w:pPr>
-        <w:pStyle w:val="ListParagraph"/>
-        <w:numPr>
-          <w:ilvl w:val="0"/>
+        <w:t>Natural, Strum</w:t>
+      </w:r>
+      <w:r>
+        <w:t xml:space="preserve"> (Auto-force)</w:t>
+      </w:r>
+      <w:r>
+        <w:t>, HOPO</w:t>
+      </w:r>
+      <w:r>
+        <w:t xml:space="preserve"> </w:t>
+      </w:r>
+      <w:bookmarkStart w:id="0" w:name="_GoBack"/>
+      <w:bookmarkEnd w:id="0"/>
+      <w:r>
+        <w:t>(Auto-force)</w:t>
+      </w:r>
+      <w:r>
+        <w:t>, Tap</w:t>
+      </w:r>
+    </w:p>
+    <w:p>
+      <w:pPr>
+        <w:pStyle w:val="ListParagraph"/>
+        <w:numPr>
+          <w:ilvl w:val="1"/>
           <w:numId w:val="2"/>
         </w:numPr>
       </w:pPr>
       <w:r>
+        <w:t>Default w/ s</w:t>
+      </w:r>
+      <w:r>
+        <w:t>ustains (Click and drag note, add horizontal for chords)</w:t>
+      </w:r>
+    </w:p>
+    <w:p>
+      <w:pPr>
+        <w:pStyle w:val="ListParagraph"/>
+        <w:numPr>
+          <w:ilvl w:val="1"/>
+          <w:numId w:val="2"/>
+        </w:numPr>
+      </w:pPr>
+      <w:r>
+        <w:t>Staggered</w:t>
+      </w:r>
+      <w:r>
+        <w:t xml:space="preserve">/bursts w/o sustains </w:t>
+      </w:r>
+      <w:r>
+        <w:t xml:space="preserve">(Click and drag, vertical for strumming, </w:t>
+      </w:r>
+      <w:r>
+        <w:t xml:space="preserve">add </w:t>
+      </w:r>
+      <w:r>
+        <w:t>horizontal for chords)</w:t>
+      </w:r>
+    </w:p>
+    <w:p>
+      <w:pPr>
+        <w:pStyle w:val="ListParagraph"/>
+        <w:numPr>
+          <w:ilvl w:val="0"/>
+          <w:numId w:val="2"/>
+        </w:numPr>
+      </w:pPr>
+      <w:r>
         <w:t>Star power (2 dragable sliders on the side of the chart)</w:t>
       </w:r>
     </w:p>
@@ -292,7 +400,31 @@
         </w:numPr>
       </w:pPr>
       <w:r>
-        <w:t>Sustains (Click and drag note)</w:t>
+        <w:t>BPM</w:t>
+      </w:r>
+    </w:p>
+    <w:p>
+      <w:pPr>
+        <w:pStyle w:val="ListParagraph"/>
+        <w:numPr>
+          <w:ilvl w:val="0"/>
+          <w:numId w:val="2"/>
+        </w:numPr>
+      </w:pPr>
+      <w:r>
+        <w:t>Timescale</w:t>
+      </w:r>
+    </w:p>
+    <w:p>
+      <w:pPr>
+        <w:pStyle w:val="ListParagraph"/>
+        <w:numPr>
+          <w:ilvl w:val="0"/>
+          <w:numId w:val="2"/>
+        </w:numPr>
+      </w:pPr>
+      <w:r>
+        <w:t>Sections</w:t>
       </w:r>
     </w:p>
     <w:p>
@@ -395,6 +527,7 @@
         </w:numPr>
       </w:pPr>
       <w:r>
+        <w:lastRenderedPageBreak/>
         <w:t>Sustain</w:t>
       </w:r>
     </w:p>
@@ -462,7 +595,6 @@
         </w:numPr>
       </w:pPr>
       <w:r>
-        <w:lastRenderedPageBreak/>
         <w:t>Pause</w:t>
       </w:r>
     </w:p>
@@ -615,7 +747,7 @@
         <w:rFonts w:ascii="Symbol" w:hAnsi="Symbol" w:hint="default"/>
       </w:rPr>
     </w:lvl>
-    <w:lvl w:ilvl="1" w:tplc="0C090003" w:tentative="1">
+    <w:lvl w:ilvl="1" w:tplc="0C090003">
       <w:start w:val="1"/>
       <w:numFmt w:val="bullet"/>
       <w:lvlText w:val="o"/>

</xml_diff>

<commit_message>
Updated design document with screen designs.
</commit_message>
<xml_diff>
--- a/Moonscraper Chart Editor Design Document.docx
+++ b/Moonscraper Chart Editor Design Document.docx
@@ -11,6 +11,7 @@
           <w:szCs w:val="44"/>
         </w:rPr>
       </w:pPr>
+      <w:proofErr w:type="spellStart"/>
       <w:r>
         <w:rPr>
           <w:b/>
@@ -20,6 +21,7 @@
         </w:rPr>
         <w:t>Moonscraper</w:t>
       </w:r>
+      <w:proofErr w:type="spellEnd"/>
       <w:r>
         <w:rPr>
           <w:b/>
@@ -37,7 +39,15 @@
         <w:t xml:space="preserve">Author: Alexander </w:t>
       </w:r>
       <w:r>
-        <w:t xml:space="preserve">“FireFox” </w:t>
+        <w:t>“</w:t>
+      </w:r>
+      <w:proofErr w:type="spellStart"/>
+      <w:r>
+        <w:t>FireFox</w:t>
+      </w:r>
+      <w:proofErr w:type="spellEnd"/>
+      <w:r>
+        <w:t xml:space="preserve">” </w:t>
       </w:r>
       <w:r>
         <w:t>Ong, 2016</w:t>
@@ -110,9 +120,11 @@
       <w:r>
         <w:t xml:space="preserve">, Mac, Android and </w:t>
       </w:r>
+      <w:proofErr w:type="spellStart"/>
       <w:r>
         <w:t>WebGL</w:t>
       </w:r>
+      <w:proofErr w:type="spellEnd"/>
       <w:r>
         <w:t xml:space="preserve"> versions</w:t>
       </w:r>
@@ -213,8 +225,6 @@
       <w:r>
         <w:t>Ctrl n- New</w:t>
       </w:r>
-      <w:bookmarkStart w:id="0" w:name="_GoBack"/>
-      <w:bookmarkEnd w:id="0"/>
     </w:p>
     <w:p>
       <w:r>
@@ -292,7 +302,15 @@
         <w:t>Properties (n</w:t>
       </w:r>
       <w:r>
-        <w:t>ame, charter, etc)</w:t>
+        <w:t xml:space="preserve">ame, charter, </w:t>
+      </w:r>
+      <w:proofErr w:type="spellStart"/>
+      <w:r>
+        <w:t>etc</w:t>
+      </w:r>
+      <w:proofErr w:type="spellEnd"/>
+      <w:r>
+        <w:t>)</w:t>
       </w:r>
     </w:p>
     <w:p>
@@ -425,11 +443,16 @@
         <w:ind w:firstLine="720"/>
       </w:pPr>
       <w:r>
+        <w:t>Chart/</w:t>
+      </w:r>
+      <w:proofErr w:type="spellStart"/>
+      <w:r>
         <w:t>Place</w:t>
       </w:r>
       <w:r>
         <w:t>able</w:t>
       </w:r>
+      <w:proofErr w:type="spellEnd"/>
       <w:r>
         <w:t>-</w:t>
       </w:r>
@@ -521,7 +544,15 @@
         </w:numPr>
       </w:pPr>
       <w:r>
-        <w:t>Star power (2 dragable sliders on the side of the chart)</w:t>
+        <w:t xml:space="preserve">Star power (2 </w:t>
+      </w:r>
+      <w:proofErr w:type="spellStart"/>
+      <w:r>
+        <w:t>dragable</w:t>
+      </w:r>
+      <w:proofErr w:type="spellEnd"/>
+      <w:r>
+        <w:t xml:space="preserve"> sliders on the side of the chart)</w:t>
       </w:r>
     </w:p>
     <w:p>
@@ -559,6 +590,33 @@
       </w:pPr>
       <w:r>
         <w:t>Sections</w:t>
+      </w:r>
+    </w:p>
+    <w:p>
+      <w:proofErr w:type="spellStart"/>
+      <w:r>
+        <w:t>Misc</w:t>
+      </w:r>
+      <w:proofErr w:type="spellEnd"/>
+      <w:r>
+        <w:t>-</w:t>
+      </w:r>
+    </w:p>
+    <w:p>
+      <w:pPr>
+        <w:pStyle w:val="ListParagraph"/>
+        <w:numPr>
+          <w:ilvl w:val="0"/>
+          <w:numId w:val="10"/>
+        </w:numPr>
+      </w:pPr>
+      <w:r>
+        <w:t>Sec</w:t>
+      </w:r>
+      <w:bookmarkStart w:id="0" w:name="_GoBack"/>
+      <w:bookmarkEnd w:id="0"/>
+      <w:r>
+        <w:t>tion cloning</w:t>
       </w:r>
     </w:p>
     <w:p>
@@ -692,9 +750,11 @@
           <w:numId w:val="8"/>
         </w:numPr>
       </w:pPr>
+      <w:proofErr w:type="spellStart"/>
       <w:r>
         <w:t>Strikeline</w:t>
       </w:r>
+      <w:proofErr w:type="spellEnd"/>
     </w:p>
     <w:p>
       <w:pPr>
@@ -732,11 +792,359 @@
       </w:r>
     </w:p>
     <w:p>
+      <w:pPr>
+        <w:pStyle w:val="ListParagraph"/>
+        <w:numPr>
+          <w:ilvl w:val="0"/>
+          <w:numId w:val="7"/>
+        </w:numPr>
+      </w:pPr>
+      <w:proofErr w:type="spellStart"/>
+      <w:r>
+        <w:t>Toolpane</w:t>
+      </w:r>
+      <w:proofErr w:type="spellEnd"/>
+      <w:r>
+        <w:t xml:space="preserve"> icons</w:t>
+      </w:r>
+    </w:p>
+    <w:p>
+      <w:pPr>
+        <w:pStyle w:val="ListParagraph"/>
+        <w:numPr>
+          <w:ilvl w:val="0"/>
+          <w:numId w:val="7"/>
+        </w:numPr>
+      </w:pPr>
+      <w:proofErr w:type="spellStart"/>
+      <w:r>
+        <w:t>Modepane</w:t>
+      </w:r>
+      <w:proofErr w:type="spellEnd"/>
+      <w:r>
+        <w:t xml:space="preserve"> icons</w:t>
+      </w:r>
+    </w:p>
+    <w:p>
+      <w:pPr>
+        <w:rPr>
+          <w:i/>
+        </w:rPr>
+      </w:pPr>
       <w:r>
         <w:rPr>
           <w:i/>
         </w:rPr>
         <w:t>Screen design prototypes-</w:t>
+      </w:r>
+    </w:p>
+    <w:p>
+      <w:r>
+        <w:drawing>
+          <wp:anchor distT="0" distB="0" distL="114300" distR="114300" simplePos="0" relativeHeight="251658240" behindDoc="0" locked="0" layoutInCell="1" allowOverlap="1" wp14:anchorId="4BB22EC3" wp14:editId="0DB8D485">
+            <wp:simplePos x="0" y="0"/>
+            <wp:positionH relativeFrom="margin">
+              <wp:align>left</wp:align>
+            </wp:positionH>
+            <wp:positionV relativeFrom="paragraph">
+              <wp:posOffset>19050</wp:posOffset>
+            </wp:positionV>
+            <wp:extent cx="1019175" cy="2781300"/>
+            <wp:effectExtent l="0" t="0" r="9525" b="0"/>
+            <wp:wrapSquare wrapText="bothSides"/>
+            <wp:docPr id="1" name="Picture 1"/>
+            <wp:cNvGraphicFramePr>
+              <a:graphicFrameLocks xmlns:a="http://schemas.openxmlformats.org/drawingml/2006/main" noChangeAspect="1"/>
+            </wp:cNvGraphicFramePr>
+            <a:graphic xmlns:a="http://schemas.openxmlformats.org/drawingml/2006/main">
+              <a:graphicData uri="http://schemas.openxmlformats.org/drawingml/2006/picture">
+                <pic:pic xmlns:pic="http://schemas.openxmlformats.org/drawingml/2006/picture">
+                  <pic:nvPicPr>
+                    <pic:cNvPr id="1" name=""/>
+                    <pic:cNvPicPr/>
+                  </pic:nvPicPr>
+                  <pic:blipFill>
+                    <a:blip r:embed="rId6">
+                      <a:extLst>
+                        <a:ext uri="{28A0092B-C50C-407E-A947-70E740481C1C}">
+                          <a14:useLocalDpi xmlns:a14="http://schemas.microsoft.com/office/drawing/2010/main" val="0"/>
+                        </a:ext>
+                      </a:extLst>
+                    </a:blip>
+                    <a:stretch>
+                      <a:fillRect/>
+                    </a:stretch>
+                  </pic:blipFill>
+                  <pic:spPr>
+                    <a:xfrm>
+                      <a:off x="0" y="0"/>
+                      <a:ext cx="1019175" cy="2781300"/>
+                    </a:xfrm>
+                    <a:prstGeom prst="rect">
+                      <a:avLst/>
+                    </a:prstGeom>
+                  </pic:spPr>
+                </pic:pic>
+              </a:graphicData>
+            </a:graphic>
+            <wp14:sizeRelH relativeFrom="page">
+              <wp14:pctWidth>0</wp14:pctWidth>
+            </wp14:sizeRelH>
+            <wp14:sizeRelV relativeFrom="page">
+              <wp14:pctHeight>0</wp14:pctHeight>
+            </wp14:sizeRelV>
+          </wp:anchor>
+        </w:drawing>
+      </w:r>
+      <w:proofErr w:type="spellStart"/>
+      <w:r>
+        <w:t>Toolpane</w:t>
+      </w:r>
+      <w:proofErr w:type="spellEnd"/>
+      <w:r>
+        <w:t xml:space="preserve"> is a moveable window that allows you to select and place pieces onto </w:t>
+      </w:r>
+      <w:r>
+        <w:t xml:space="preserve">the </w:t>
+      </w:r>
+      <w:r>
+        <w:t>chart</w:t>
+      </w:r>
+      <w:r>
+        <w:t>.</w:t>
+      </w:r>
+    </w:p>
+    <w:p/>
+    <w:p>
+      <w:pPr>
+        <w:jc w:val="right"/>
+      </w:pPr>
+      <w:r>
+        <w:drawing>
+          <wp:anchor distT="0" distB="0" distL="114300" distR="114300" simplePos="0" relativeHeight="251659264" behindDoc="0" locked="0" layoutInCell="1" allowOverlap="1" wp14:anchorId="738B88F3" wp14:editId="4B11D33B">
+            <wp:simplePos x="0" y="0"/>
+            <wp:positionH relativeFrom="column">
+              <wp:posOffset>5400675</wp:posOffset>
+            </wp:positionH>
+            <wp:positionV relativeFrom="paragraph">
+              <wp:posOffset>53340</wp:posOffset>
+            </wp:positionV>
+            <wp:extent cx="762000" cy="1737995"/>
+            <wp:effectExtent l="0" t="0" r="0" b="0"/>
+            <wp:wrapSquare wrapText="bothSides"/>
+            <wp:docPr id="2" name="Picture 2"/>
+            <wp:cNvGraphicFramePr>
+              <a:graphicFrameLocks xmlns:a="http://schemas.openxmlformats.org/drawingml/2006/main" noChangeAspect="1"/>
+            </wp:cNvGraphicFramePr>
+            <a:graphic xmlns:a="http://schemas.openxmlformats.org/drawingml/2006/main">
+              <a:graphicData uri="http://schemas.openxmlformats.org/drawingml/2006/picture">
+                <pic:pic xmlns:pic="http://schemas.openxmlformats.org/drawingml/2006/picture">
+                  <pic:nvPicPr>
+                    <pic:cNvPr id="1" name=""/>
+                    <pic:cNvPicPr/>
+                  </pic:nvPicPr>
+                  <pic:blipFill>
+                    <a:blip r:embed="rId7">
+                      <a:extLst>
+                        <a:ext uri="{28A0092B-C50C-407E-A947-70E740481C1C}">
+                          <a14:useLocalDpi xmlns:a14="http://schemas.microsoft.com/office/drawing/2010/main" val="0"/>
+                        </a:ext>
+                      </a:extLst>
+                    </a:blip>
+                    <a:stretch>
+                      <a:fillRect/>
+                    </a:stretch>
+                  </pic:blipFill>
+                  <pic:spPr>
+                    <a:xfrm>
+                      <a:off x="0" y="0"/>
+                      <a:ext cx="762000" cy="1737995"/>
+                    </a:xfrm>
+                    <a:prstGeom prst="rect">
+                      <a:avLst/>
+                    </a:prstGeom>
+                  </pic:spPr>
+                </pic:pic>
+              </a:graphicData>
+            </a:graphic>
+            <wp14:sizeRelH relativeFrom="page">
+              <wp14:pctWidth>0</wp14:pctWidth>
+            </wp14:sizeRelH>
+            <wp14:sizeRelV relativeFrom="page">
+              <wp14:pctHeight>0</wp14:pctHeight>
+            </wp14:sizeRelV>
+          </wp:anchor>
+        </w:drawing>
+      </w:r>
+      <w:r>
+        <w:t xml:space="preserve">The </w:t>
+      </w:r>
+      <w:proofErr w:type="spellStart"/>
+      <w:r>
+        <w:t>Modepane</w:t>
+      </w:r>
+      <w:proofErr w:type="spellEnd"/>
+      <w:r>
+        <w:t xml:space="preserve"> is a moveable window that</w:t>
+      </w:r>
+      <w:r>
+        <w:t xml:space="preserve"> determines what note type is picked when the user adds a note. Clicking on the button will cycle through the modes. </w:t>
+      </w:r>
+    </w:p>
+    <w:p>
+      <w:pPr>
+        <w:jc w:val="right"/>
+      </w:pPr>
+      <w:r>
+        <w:t>First button switches between sustains or no sustains (to make it easier to chart strumming.</w:t>
+      </w:r>
+    </w:p>
+    <w:p>
+      <w:pPr>
+        <w:jc w:val="right"/>
+      </w:pPr>
+      <w:r>
+        <w:t>The second button switches between normal notes and tap notes.</w:t>
+      </w:r>
+    </w:p>
+    <w:p>
+      <w:pPr>
+        <w:jc w:val="right"/>
+      </w:pPr>
+      <w:r>
+        <w:t>The third button switches between natural notes, strums only or HOPOs only.</w:t>
+      </w:r>
+    </w:p>
+    <w:p>
+      <w:pPr>
+        <w:jc w:val="right"/>
+      </w:pPr>
+    </w:p>
+    <w:p>
+      <w:pPr>
+        <w:jc w:val="right"/>
+      </w:pPr>
+    </w:p>
+    <w:p>
+      <w:pPr>
+        <w:jc w:val="right"/>
+      </w:pPr>
+    </w:p>
+    <w:p/>
+    <w:p/>
+    <w:p/>
+    <w:p>
+      <w:r>
+        <w:rPr>
+          <w:noProof/>
+        </w:rPr>
+        <mc:AlternateContent>
+          <mc:Choice Requires="wps">
+            <w:drawing>
+              <wp:anchor distT="0" distB="0" distL="114300" distR="114300" simplePos="0" relativeHeight="251660288" behindDoc="0" locked="0" layoutInCell="1" allowOverlap="1">
+                <wp:simplePos x="0" y="0"/>
+                <wp:positionH relativeFrom="column">
+                  <wp:posOffset>542925</wp:posOffset>
+                </wp:positionH>
+                <wp:positionV relativeFrom="paragraph">
+                  <wp:posOffset>1466850</wp:posOffset>
+                </wp:positionV>
+                <wp:extent cx="1905000" cy="1895475"/>
+                <wp:effectExtent l="0" t="38100" r="57150" b="28575"/>
+                <wp:wrapNone/>
+                <wp:docPr id="5" name="Straight Arrow Connector 5"/>
+                <wp:cNvGraphicFramePr/>
+                <a:graphic xmlns:a="http://schemas.openxmlformats.org/drawingml/2006/main">
+                  <a:graphicData uri="http://schemas.microsoft.com/office/word/2010/wordprocessingShape">
+                    <wps:wsp>
+                      <wps:cNvCnPr/>
+                      <wps:spPr>
+                        <a:xfrm flipV="1">
+                          <a:off x="0" y="0"/>
+                          <a:ext cx="1905000" cy="1895475"/>
+                        </a:xfrm>
+                        <a:prstGeom prst="straightConnector1">
+                          <a:avLst/>
+                        </a:prstGeom>
+                        <a:ln>
+                          <a:tailEnd type="triangle"/>
+                        </a:ln>
+                      </wps:spPr>
+                      <wps:style>
+                        <a:lnRef idx="1">
+                          <a:schemeClr val="accent3"/>
+                        </a:lnRef>
+                        <a:fillRef idx="0">
+                          <a:schemeClr val="accent3"/>
+                        </a:fillRef>
+                        <a:effectRef idx="0">
+                          <a:schemeClr val="accent3"/>
+                        </a:effectRef>
+                        <a:fontRef idx="minor">
+                          <a:schemeClr val="tx1"/>
+                        </a:fontRef>
+                      </wps:style>
+                      <wps:bodyPr/>
+                    </wps:wsp>
+                  </a:graphicData>
+                </a:graphic>
+              </wp:anchor>
+            </w:drawing>
+          </mc:Choice>
+          <mc:Fallback>
+            <w:pict>
+              <v:shapetype w14:anchorId="5E432E27" id="_x0000_t32" coordsize="21600,21600" o:spt="32" o:oned="t" path="m,l21600,21600e" filled="f">
+                <v:path arrowok="t" fillok="f" o:connecttype="none"/>
+                <o:lock v:ext="edit" shapetype="t"/>
+              </v:shapetype>
+              <v:shape id="Straight Arrow Connector 5" o:spid="_x0000_s1026" type="#_x0000_t32" style="position:absolute;margin-left:42.75pt;margin-top:115.5pt;width:150pt;height:149.25pt;flip:y;z-index:251660288;visibility:visible;mso-wrap-style:square;mso-wrap-distance-left:9pt;mso-wrap-distance-top:0;mso-wrap-distance-right:9pt;mso-wrap-distance-bottom:0;mso-position-horizontal:absolute;mso-position-horizontal-relative:text;mso-position-vertical:absolute;mso-position-vertical-relative:text" o:gfxdata="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" strokecolor="#a5a5a5 [3206]" strokeweight=".5pt">
+                <v:stroke endarrow="block" joinstyle="miter"/>
+              </v:shape>
+            </w:pict>
+          </mc:Fallback>
+        </mc:AlternateContent>
+      </w:r>
+      <w:r>
+        <w:drawing>
+          <wp:inline distT="0" distB="0" distL="0" distR="0" wp14:anchorId="79D954AB" wp14:editId="485BC1C9">
+            <wp:extent cx="5731510" cy="3220085"/>
+            <wp:effectExtent l="0" t="0" r="2540" b="0"/>
+            <wp:docPr id="3" name="Picture 3"/>
+            <wp:cNvGraphicFramePr>
+              <a:graphicFrameLocks xmlns:a="http://schemas.openxmlformats.org/drawingml/2006/main" noChangeAspect="1"/>
+            </wp:cNvGraphicFramePr>
+            <a:graphic xmlns:a="http://schemas.openxmlformats.org/drawingml/2006/main">
+              <a:graphicData uri="http://schemas.openxmlformats.org/drawingml/2006/picture">
+                <pic:pic xmlns:pic="http://schemas.openxmlformats.org/drawingml/2006/picture">
+                  <pic:nvPicPr>
+                    <pic:cNvPr id="1" name=""/>
+                    <pic:cNvPicPr/>
+                  </pic:nvPicPr>
+                  <pic:blipFill>
+                    <a:blip r:embed="rId8"/>
+                    <a:stretch>
+                      <a:fillRect/>
+                    </a:stretch>
+                  </pic:blipFill>
+                  <pic:spPr>
+                    <a:xfrm>
+                      <a:off x="0" y="0"/>
+                      <a:ext cx="5731510" cy="3220085"/>
+                    </a:xfrm>
+                    <a:prstGeom prst="rect">
+                      <a:avLst/>
+                    </a:prstGeom>
+                  </pic:spPr>
+                </pic:pic>
+              </a:graphicData>
+            </a:graphic>
+          </wp:inline>
+        </w:drawing>
+      </w:r>
+    </w:p>
+    <w:p>
+      <w:r>
+        <w:t>*Preview note</w:t>
       </w:r>
     </w:p>
     <w:sectPr>
@@ -752,6 +1160,119 @@
 <file path=word/numbering.xml><?xml version="1.0" encoding="utf-8"?>
 <w:numbering xmlns:wpc="http://schemas.microsoft.com/office/word/2010/wordprocessingCanvas" xmlns:mc="http://schemas.openxmlformats.org/markup-compatibility/2006" xmlns:o="urn:schemas-microsoft-com:office:office" xmlns:r="http://schemas.openxmlformats.org/officeDocument/2006/relationships" xmlns:m="http://schemas.openxmlformats.org/officeDocument/2006/math" xmlns:v="urn:schemas-microsoft-com:vml" xmlns:wp14="http://schemas.microsoft.com/office/word/2010/wordprocessingDrawing" xmlns:wp="http://schemas.openxmlformats.org/drawingml/2006/wordprocessingDrawing" xmlns:w10="urn:schemas-microsoft-com:office:word" xmlns:w="http://schemas.openxmlformats.org/wordprocessingml/2006/main" xmlns:w14="http://schemas.microsoft.com/office/word/2010/wordml" xmlns:w15="http://schemas.microsoft.com/office/word/2012/wordml" xmlns:wpg="http://schemas.microsoft.com/office/word/2010/wordprocessingGroup" xmlns:wpi="http://schemas.microsoft.com/office/word/2010/wordprocessingInk" xmlns:wne="http://schemas.microsoft.com/office/word/2006/wordml" xmlns:wps="http://schemas.microsoft.com/office/word/2010/wordprocessingShape" mc:Ignorable="w14 w15 wp14">
   <w:abstractNum w:abstractNumId="0" w15:restartNumberingAfterBreak="0">
+    <w:nsid w:val="0FC52C4E"/>
+    <w:multiLevelType w:val="hybridMultilevel"/>
+    <w:tmpl w:val="AE709D20"/>
+    <w:lvl w:ilvl="0" w:tplc="0C090001">
+      <w:start w:val="1"/>
+      <w:numFmt w:val="bullet"/>
+      <w:lvlText w:val=""/>
+      <w:lvlJc w:val="left"/>
+      <w:pPr>
+        <w:ind w:left="720" w:hanging="360"/>
+      </w:pPr>
+      <w:rPr>
+        <w:rFonts w:ascii="Symbol" w:hAnsi="Symbol" w:hint="default"/>
+      </w:rPr>
+    </w:lvl>
+    <w:lvl w:ilvl="1" w:tplc="0C090003" w:tentative="1">
+      <w:start w:val="1"/>
+      <w:numFmt w:val="bullet"/>
+      <w:lvlText w:val="o"/>
+      <w:lvlJc w:val="left"/>
+      <w:pPr>
+        <w:ind w:left="1440" w:hanging="360"/>
+      </w:pPr>
+      <w:rPr>
+        <w:rFonts w:ascii="Courier New" w:hAnsi="Courier New" w:cs="Courier New" w:hint="default"/>
+      </w:rPr>
+    </w:lvl>
+    <w:lvl w:ilvl="2" w:tplc="0C090005" w:tentative="1">
+      <w:start w:val="1"/>
+      <w:numFmt w:val="bullet"/>
+      <w:lvlText w:val=""/>
+      <w:lvlJc w:val="left"/>
+      <w:pPr>
+        <w:ind w:left="2160" w:hanging="360"/>
+      </w:pPr>
+      <w:rPr>
+        <w:rFonts w:ascii="Wingdings" w:hAnsi="Wingdings" w:hint="default"/>
+      </w:rPr>
+    </w:lvl>
+    <w:lvl w:ilvl="3" w:tplc="0C090001" w:tentative="1">
+      <w:start w:val="1"/>
+      <w:numFmt w:val="bullet"/>
+      <w:lvlText w:val=""/>
+      <w:lvlJc w:val="left"/>
+      <w:pPr>
+        <w:ind w:left="2880" w:hanging="360"/>
+      </w:pPr>
+      <w:rPr>
+        <w:rFonts w:ascii="Symbol" w:hAnsi="Symbol" w:hint="default"/>
+      </w:rPr>
+    </w:lvl>
+    <w:lvl w:ilvl="4" w:tplc="0C090003" w:tentative="1">
+      <w:start w:val="1"/>
+      <w:numFmt w:val="bullet"/>
+      <w:lvlText w:val="o"/>
+      <w:lvlJc w:val="left"/>
+      <w:pPr>
+        <w:ind w:left="3600" w:hanging="360"/>
+      </w:pPr>
+      <w:rPr>
+        <w:rFonts w:ascii="Courier New" w:hAnsi="Courier New" w:cs="Courier New" w:hint="default"/>
+      </w:rPr>
+    </w:lvl>
+    <w:lvl w:ilvl="5" w:tplc="0C090005" w:tentative="1">
+      <w:start w:val="1"/>
+      <w:numFmt w:val="bullet"/>
+      <w:lvlText w:val=""/>
+      <w:lvlJc w:val="left"/>
+      <w:pPr>
+        <w:ind w:left="4320" w:hanging="360"/>
+      </w:pPr>
+      <w:rPr>
+        <w:rFonts w:ascii="Wingdings" w:hAnsi="Wingdings" w:hint="default"/>
+      </w:rPr>
+    </w:lvl>
+    <w:lvl w:ilvl="6" w:tplc="0C090001" w:tentative="1">
+      <w:start w:val="1"/>
+      <w:numFmt w:val="bullet"/>
+      <w:lvlText w:val=""/>
+      <w:lvlJc w:val="left"/>
+      <w:pPr>
+        <w:ind w:left="5040" w:hanging="360"/>
+      </w:pPr>
+      <w:rPr>
+        <w:rFonts w:ascii="Symbol" w:hAnsi="Symbol" w:hint="default"/>
+      </w:rPr>
+    </w:lvl>
+    <w:lvl w:ilvl="7" w:tplc="0C090003" w:tentative="1">
+      <w:start w:val="1"/>
+      <w:numFmt w:val="bullet"/>
+      <w:lvlText w:val="o"/>
+      <w:lvlJc w:val="left"/>
+      <w:pPr>
+        <w:ind w:left="5760" w:hanging="360"/>
+      </w:pPr>
+      <w:rPr>
+        <w:rFonts w:ascii="Courier New" w:hAnsi="Courier New" w:cs="Courier New" w:hint="default"/>
+      </w:rPr>
+    </w:lvl>
+    <w:lvl w:ilvl="8" w:tplc="0C090005" w:tentative="1">
+      <w:start w:val="1"/>
+      <w:numFmt w:val="bullet"/>
+      <w:lvlText w:val=""/>
+      <w:lvlJc w:val="left"/>
+      <w:pPr>
+        <w:ind w:left="6480" w:hanging="360"/>
+      </w:pPr>
+      <w:rPr>
+        <w:rFonts w:ascii="Wingdings" w:hAnsi="Wingdings" w:hint="default"/>
+      </w:rPr>
+    </w:lvl>
+  </w:abstractNum>
+  <w:abstractNum w:abstractNumId="1" w15:restartNumberingAfterBreak="0">
     <w:nsid w:val="17ED08D6"/>
     <w:multiLevelType w:val="hybridMultilevel"/>
     <w:tmpl w:val="6FD0DE22"/>
@@ -864,7 +1385,7 @@
       </w:rPr>
     </w:lvl>
   </w:abstractNum>
-  <w:abstractNum w:abstractNumId="1" w15:restartNumberingAfterBreak="0">
+  <w:abstractNum w:abstractNumId="2" w15:restartNumberingAfterBreak="0">
     <w:nsid w:val="1A531433"/>
     <w:multiLevelType w:val="hybridMultilevel"/>
     <w:tmpl w:val="260AB26C"/>
@@ -977,7 +1498,7 @@
       </w:rPr>
     </w:lvl>
   </w:abstractNum>
-  <w:abstractNum w:abstractNumId="2" w15:restartNumberingAfterBreak="0">
+  <w:abstractNum w:abstractNumId="3" w15:restartNumberingAfterBreak="0">
     <w:nsid w:val="23D736CF"/>
     <w:multiLevelType w:val="hybridMultilevel"/>
     <w:tmpl w:val="BEB826D6"/>
@@ -1090,7 +1611,7 @@
       </w:rPr>
     </w:lvl>
   </w:abstractNum>
-  <w:abstractNum w:abstractNumId="3" w15:restartNumberingAfterBreak="0">
+  <w:abstractNum w:abstractNumId="4" w15:restartNumberingAfterBreak="0">
     <w:nsid w:val="249E000B"/>
     <w:multiLevelType w:val="hybridMultilevel"/>
     <w:tmpl w:val="B420C32A"/>
@@ -1203,7 +1724,7 @@
       </w:rPr>
     </w:lvl>
   </w:abstractNum>
-  <w:abstractNum w:abstractNumId="4" w15:restartNumberingAfterBreak="0">
+  <w:abstractNum w:abstractNumId="5" w15:restartNumberingAfterBreak="0">
     <w:nsid w:val="357213F5"/>
     <w:multiLevelType w:val="hybridMultilevel"/>
     <w:tmpl w:val="BFFE1BD4"/>
@@ -1316,7 +1837,7 @@
       </w:rPr>
     </w:lvl>
   </w:abstractNum>
-  <w:abstractNum w:abstractNumId="5" w15:restartNumberingAfterBreak="0">
+  <w:abstractNum w:abstractNumId="6" w15:restartNumberingAfterBreak="0">
     <w:nsid w:val="37A32303"/>
     <w:multiLevelType w:val="hybridMultilevel"/>
     <w:tmpl w:val="C1F465E2"/>
@@ -1429,7 +1950,7 @@
       </w:rPr>
     </w:lvl>
   </w:abstractNum>
-  <w:abstractNum w:abstractNumId="6" w15:restartNumberingAfterBreak="0">
+  <w:abstractNum w:abstractNumId="7" w15:restartNumberingAfterBreak="0">
     <w:nsid w:val="4EAD03C0"/>
     <w:multiLevelType w:val="hybridMultilevel"/>
     <w:tmpl w:val="182E23C6"/>
@@ -1542,7 +2063,7 @@
       </w:rPr>
     </w:lvl>
   </w:abstractNum>
-  <w:abstractNum w:abstractNumId="7" w15:restartNumberingAfterBreak="0">
+  <w:abstractNum w:abstractNumId="8" w15:restartNumberingAfterBreak="0">
     <w:nsid w:val="59B116B8"/>
     <w:multiLevelType w:val="hybridMultilevel"/>
     <w:tmpl w:val="8BE2FA48"/>
@@ -1655,7 +2176,7 @@
       </w:rPr>
     </w:lvl>
   </w:abstractNum>
-  <w:abstractNum w:abstractNumId="8" w15:restartNumberingAfterBreak="0">
+  <w:abstractNum w:abstractNumId="9" w15:restartNumberingAfterBreak="0">
     <w:nsid w:val="6D023A39"/>
     <w:multiLevelType w:val="hybridMultilevel"/>
     <w:tmpl w:val="DB9CA7C0"/>
@@ -1769,31 +2290,34 @@
     </w:lvl>
   </w:abstractNum>
   <w:num w:numId="1">
+    <w:abstractNumId w:val="7"/>
+  </w:num>
+  <w:num w:numId="2">
+    <w:abstractNumId w:val="2"/>
+  </w:num>
+  <w:num w:numId="3">
     <w:abstractNumId w:val="6"/>
   </w:num>
-  <w:num w:numId="2">
+  <w:num w:numId="4">
+    <w:abstractNumId w:val="5"/>
+  </w:num>
+  <w:num w:numId="5">
+    <w:abstractNumId w:val="4"/>
+  </w:num>
+  <w:num w:numId="6">
     <w:abstractNumId w:val="1"/>
   </w:num>
-  <w:num w:numId="3">
-    <w:abstractNumId w:val="5"/>
+  <w:num w:numId="7">
+    <w:abstractNumId w:val="9"/>
   </w:num>
-  <w:num w:numId="4">
-    <w:abstractNumId w:val="4"/>
+  <w:num w:numId="8">
+    <w:abstractNumId w:val="8"/>
   </w:num>
-  <w:num w:numId="5">
+  <w:num w:numId="9">
     <w:abstractNumId w:val="3"/>
   </w:num>
-  <w:num w:numId="6">
+  <w:num w:numId="10">
     <w:abstractNumId w:val="0"/>
-  </w:num>
-  <w:num w:numId="7">
-    <w:abstractNumId w:val="8"/>
-  </w:num>
-  <w:num w:numId="8">
-    <w:abstractNumId w:val="7"/>
-  </w:num>
-  <w:num w:numId="9">
-    <w:abstractNumId w:val="2"/>
   </w:num>
 </w:numbering>
 </file>

</xml_diff>

<commit_message>
Fixed selective songobject position update
</commit_message>
<xml_diff>
--- a/Moonscraper Chart Editor Design Document.docx
+++ b/Moonscraper Chart Editor Design Document.docx
@@ -11,7 +11,6 @@
           <w:szCs w:val="44"/>
         </w:rPr>
       </w:pPr>
-      <w:proofErr w:type="spellStart"/>
       <w:r>
         <w:rPr>
           <w:b/>
@@ -21,7 +20,6 @@
         </w:rPr>
         <w:t>Moonscraper</w:t>
       </w:r>
-      <w:proofErr w:type="spellEnd"/>
       <w:r>
         <w:rPr>
           <w:b/>
@@ -39,15 +37,7 @@
         <w:t xml:space="preserve">Author: Alexander </w:t>
       </w:r>
       <w:r>
-        <w:t>“</w:t>
-      </w:r>
-      <w:proofErr w:type="spellStart"/>
-      <w:r>
-        <w:t>FireFox</w:t>
-      </w:r>
-      <w:proofErr w:type="spellEnd"/>
-      <w:r>
-        <w:t xml:space="preserve">” </w:t>
+        <w:t xml:space="preserve">“FireFox” </w:t>
       </w:r>
       <w:r>
         <w:t>Ong, 2016</w:t>
@@ -120,11 +110,9 @@
       <w:r>
         <w:t xml:space="preserve">, Mac, Android and </w:t>
       </w:r>
-      <w:proofErr w:type="spellStart"/>
       <w:r>
         <w:t>WebGL</w:t>
       </w:r>
-      <w:proofErr w:type="spellEnd"/>
       <w:r>
         <w:t xml:space="preserve"> versions</w:t>
       </w:r>
@@ -299,16 +287,87 @@
         </w:numPr>
       </w:pPr>
       <w:r>
+        <w:t>Save As</w:t>
+      </w:r>
+    </w:p>
+    <w:p>
+      <w:pPr>
+        <w:pStyle w:val="ListParagraph"/>
+        <w:numPr>
+          <w:ilvl w:val="0"/>
+          <w:numId w:val="3"/>
+        </w:numPr>
+      </w:pPr>
+      <w:r>
+        <w:t>Auto-save (enable/disable)</w:t>
+      </w:r>
+      <w:bookmarkStart w:id="0" w:name="_GoBack"/>
+      <w:bookmarkEnd w:id="0"/>
+    </w:p>
+    <w:p>
+      <w:pPr>
+        <w:pStyle w:val="ListParagraph"/>
+        <w:numPr>
+          <w:ilvl w:val="0"/>
+          <w:numId w:val="3"/>
+        </w:numPr>
+      </w:pPr>
+      <w:r>
         <w:t>Properties (n</w:t>
       </w:r>
       <w:r>
-        <w:t xml:space="preserve">ame, charter, </w:t>
-      </w:r>
-      <w:proofErr w:type="spellStart"/>
-      <w:r>
-        <w:t>etc</w:t>
-      </w:r>
-      <w:proofErr w:type="spellEnd"/>
+        <w:t>ame, charter, etc)</w:t>
+      </w:r>
+    </w:p>
+    <w:p>
+      <w:pPr>
+        <w:pStyle w:val="ListParagraph"/>
+        <w:numPr>
+          <w:ilvl w:val="0"/>
+          <w:numId w:val="3"/>
+        </w:numPr>
+      </w:pPr>
+      <w:r>
+        <w:t>Switch chart (difficulties etc.)</w:t>
+      </w:r>
+    </w:p>
+    <w:p>
+      <w:pPr>
+        <w:ind w:firstLine="720"/>
+      </w:pPr>
+      <w:r>
+        <w:t>Editor-</w:t>
+      </w:r>
+    </w:p>
+    <w:p>
+      <w:pPr>
+        <w:pStyle w:val="ListParagraph"/>
+        <w:numPr>
+          <w:ilvl w:val="0"/>
+          <w:numId w:val="4"/>
+        </w:numPr>
+      </w:pPr>
+      <w:r>
+        <w:t>Default arrow (</w:t>
+      </w:r>
+      <w:r>
+        <w:t>select</w:t>
+      </w:r>
+      <w:r>
+        <w:t xml:space="preserve"> to change individual note properties</w:t>
+      </w:r>
+      <w:r>
+        <w:t xml:space="preserve"> and/or delete</w:t>
+      </w:r>
+      <w:r>
+        <w:t xml:space="preserve">, </w:t>
+      </w:r>
+      <w:r>
+        <w:t>click and drag notes to move</w:t>
+      </w:r>
+      <w:r>
+        <w:t>, right click to delete</w:t>
+      </w:r>
       <w:r>
         <w:t>)</w:t>
       </w:r>
@@ -318,11 +377,71 @@
         <w:pStyle w:val="ListParagraph"/>
         <w:numPr>
           <w:ilvl w:val="0"/>
-          <w:numId w:val="3"/>
-        </w:numPr>
-      </w:pPr>
-      <w:r>
-        <w:t>Switch chart (difficulties etc.)</w:t>
+          <w:numId w:val="4"/>
+        </w:numPr>
+      </w:pPr>
+      <w:r>
+        <w:t>Group selection</w:t>
+      </w:r>
+    </w:p>
+    <w:p>
+      <w:pPr>
+        <w:pStyle w:val="ListParagraph"/>
+        <w:numPr>
+          <w:ilvl w:val="0"/>
+          <w:numId w:val="4"/>
+        </w:numPr>
+      </w:pPr>
+      <w:r>
+        <w:t>Time display</w:t>
+      </w:r>
+    </w:p>
+    <w:p>
+      <w:pPr>
+        <w:pStyle w:val="ListParagraph"/>
+        <w:numPr>
+          <w:ilvl w:val="0"/>
+          <w:numId w:val="4"/>
+        </w:numPr>
+      </w:pPr>
+      <w:r>
+        <w:t>Snapping</w:t>
+      </w:r>
+    </w:p>
+    <w:p>
+      <w:pPr>
+        <w:pStyle w:val="ListParagraph"/>
+        <w:numPr>
+          <w:ilvl w:val="0"/>
+          <w:numId w:val="4"/>
+        </w:numPr>
+      </w:pPr>
+      <w:r>
+        <w:t>Zoom</w:t>
+      </w:r>
+    </w:p>
+    <w:p>
+      <w:pPr>
+        <w:pStyle w:val="ListParagraph"/>
+        <w:numPr>
+          <w:ilvl w:val="0"/>
+          <w:numId w:val="4"/>
+        </w:numPr>
+      </w:pPr>
+      <w:r>
+        <w:t>Offset</w:t>
+      </w:r>
+    </w:p>
+    <w:p>
+      <w:pPr>
+        <w:pStyle w:val="ListParagraph"/>
+        <w:numPr>
+          <w:ilvl w:val="0"/>
+          <w:numId w:val="4"/>
+        </w:numPr>
+      </w:pPr>
+      <w:r>
+        <w:t>Scroll bar navigation</w:t>
       </w:r>
     </w:p>
     <w:p>
@@ -330,129 +449,14 @@
         <w:ind w:firstLine="720"/>
       </w:pPr>
       <w:r>
-        <w:t>Editor-</w:t>
-      </w:r>
-    </w:p>
-    <w:p>
-      <w:pPr>
-        <w:pStyle w:val="ListParagraph"/>
-        <w:numPr>
-          <w:ilvl w:val="0"/>
-          <w:numId w:val="4"/>
-        </w:numPr>
-      </w:pPr>
-      <w:r>
-        <w:t>Default arrow (</w:t>
-      </w:r>
-      <w:r>
-        <w:t>select</w:t>
-      </w:r>
-      <w:r>
-        <w:t xml:space="preserve"> to change individual note properties</w:t>
-      </w:r>
-      <w:r>
-        <w:t xml:space="preserve"> and/or delete</w:t>
-      </w:r>
-      <w:r>
-        <w:t xml:space="preserve">, </w:t>
-      </w:r>
-      <w:r>
-        <w:t>click and drag notes to move</w:t>
-      </w:r>
-      <w:r>
-        <w:t>, right click to delete</w:t>
-      </w:r>
-      <w:r>
-        <w:t>)</w:t>
-      </w:r>
-    </w:p>
-    <w:p>
-      <w:pPr>
-        <w:pStyle w:val="ListParagraph"/>
-        <w:numPr>
-          <w:ilvl w:val="0"/>
-          <w:numId w:val="4"/>
-        </w:numPr>
-      </w:pPr>
-      <w:r>
-        <w:t>Group selection</w:t>
-      </w:r>
-    </w:p>
-    <w:p>
-      <w:pPr>
-        <w:pStyle w:val="ListParagraph"/>
-        <w:numPr>
-          <w:ilvl w:val="0"/>
-          <w:numId w:val="4"/>
-        </w:numPr>
-      </w:pPr>
-      <w:r>
-        <w:t>Time display</w:t>
-      </w:r>
-    </w:p>
-    <w:p>
-      <w:pPr>
-        <w:pStyle w:val="ListParagraph"/>
-        <w:numPr>
-          <w:ilvl w:val="0"/>
-          <w:numId w:val="4"/>
-        </w:numPr>
-      </w:pPr>
-      <w:r>
-        <w:t>Snapping</w:t>
-      </w:r>
-    </w:p>
-    <w:p>
-      <w:pPr>
-        <w:pStyle w:val="ListParagraph"/>
-        <w:numPr>
-          <w:ilvl w:val="0"/>
-          <w:numId w:val="4"/>
-        </w:numPr>
-      </w:pPr>
-      <w:r>
-        <w:t>Zoom</w:t>
-      </w:r>
-    </w:p>
-    <w:p>
-      <w:pPr>
-        <w:pStyle w:val="ListParagraph"/>
-        <w:numPr>
-          <w:ilvl w:val="0"/>
-          <w:numId w:val="4"/>
-        </w:numPr>
-      </w:pPr>
-      <w:r>
-        <w:t>Offset</w:t>
-      </w:r>
-    </w:p>
-    <w:p>
-      <w:pPr>
-        <w:pStyle w:val="ListParagraph"/>
-        <w:numPr>
-          <w:ilvl w:val="0"/>
-          <w:numId w:val="4"/>
-        </w:numPr>
-      </w:pPr>
-      <w:r>
-        <w:t>Scroll bar navigation</w:t>
-      </w:r>
-    </w:p>
-    <w:p>
-      <w:pPr>
-        <w:ind w:firstLine="720"/>
-      </w:pPr>
-      <w:r>
         <w:t>Chart/</w:t>
       </w:r>
-      <w:proofErr w:type="spellStart"/>
       <w:r>
         <w:t>Place</w:t>
       </w:r>
       <w:r>
         <w:t>able</w:t>
       </w:r>
-      <w:proofErr w:type="spellEnd"/>
       <w:r>
         <w:t>-</w:t>
       </w:r>
@@ -520,6 +524,7 @@
         </w:numPr>
       </w:pPr>
       <w:r>
+        <w:lastRenderedPageBreak/>
         <w:t>Staggered</w:t>
       </w:r>
       <w:r>
@@ -544,15 +549,7 @@
         </w:numPr>
       </w:pPr>
       <w:r>
-        <w:t xml:space="preserve">Star power (2 </w:t>
-      </w:r>
-      <w:proofErr w:type="spellStart"/>
-      <w:r>
-        <w:t>dragable</w:t>
-      </w:r>
-      <w:proofErr w:type="spellEnd"/>
-      <w:r>
-        <w:t xml:space="preserve"> sliders on the side of the chart)</w:t>
+        <w:t>Star power (2 dragable sliders on the side of the chart)</w:t>
       </w:r>
     </w:p>
     <w:p>
@@ -564,7 +561,6 @@
         </w:numPr>
       </w:pPr>
       <w:r>
-        <w:lastRenderedPageBreak/>
         <w:t>BPM</w:t>
       </w:r>
     </w:p>
@@ -593,13 +589,8 @@
       </w:r>
     </w:p>
     <w:p>
-      <w:proofErr w:type="spellStart"/>
-      <w:r>
-        <w:t>Misc</w:t>
-      </w:r>
-      <w:proofErr w:type="spellEnd"/>
-      <w:r>
-        <w:t>-</w:t>
+      <w:r>
+        <w:t>Misc-</w:t>
       </w:r>
     </w:p>
     <w:p>
@@ -611,12 +602,7 @@
         </w:numPr>
       </w:pPr>
       <w:r>
-        <w:t>Sec</w:t>
-      </w:r>
-      <w:bookmarkStart w:id="0" w:name="_GoBack"/>
-      <w:bookmarkEnd w:id="0"/>
-      <w:r>
-        <w:t>tion cloning</w:t>
+        <w:t>Section cloning</w:t>
       </w:r>
     </w:p>
     <w:p>
@@ -750,11 +736,9 @@
           <w:numId w:val="8"/>
         </w:numPr>
       </w:pPr>
-      <w:proofErr w:type="spellStart"/>
       <w:r>
         <w:t>Strikeline</w:t>
       </w:r>
-      <w:proofErr w:type="spellEnd"/>
     </w:p>
     <w:p>
       <w:pPr>
@@ -799,13 +783,8 @@
           <w:numId w:val="7"/>
         </w:numPr>
       </w:pPr>
-      <w:proofErr w:type="spellStart"/>
-      <w:r>
-        <w:t>Toolpane</w:t>
-      </w:r>
-      <w:proofErr w:type="spellEnd"/>
-      <w:r>
-        <w:t xml:space="preserve"> icons</w:t>
+      <w:r>
+        <w:t>Toolpane icons</w:t>
       </w:r>
     </w:p>
     <w:p>
@@ -816,13 +795,8 @@
           <w:numId w:val="7"/>
         </w:numPr>
       </w:pPr>
-      <w:proofErr w:type="spellStart"/>
-      <w:r>
-        <w:t>Modepane</w:t>
-      </w:r>
-      <w:proofErr w:type="spellEnd"/>
-      <w:r>
-        <w:t xml:space="preserve"> icons</w:t>
+      <w:r>
+        <w:t>Modepane icons</w:t>
       </w:r>
     </w:p>
     <w:p>
@@ -840,6 +814,9 @@
     </w:p>
     <w:p>
       <w:r>
+        <w:rPr>
+          <w:noProof/>
+        </w:rPr>
         <w:drawing>
           <wp:anchor distT="0" distB="0" distL="114300" distR="114300" simplePos="0" relativeHeight="251658240" behindDoc="0" locked="0" layoutInCell="1" allowOverlap="1" wp14:anchorId="4BB22EC3" wp14:editId="0DB8D485">
             <wp:simplePos x="0" y="0"/>
@@ -896,13 +873,8 @@
           </wp:anchor>
         </w:drawing>
       </w:r>
-      <w:proofErr w:type="spellStart"/>
-      <w:r>
-        <w:t>Toolpane</w:t>
-      </w:r>
-      <w:proofErr w:type="spellEnd"/>
-      <w:r>
-        <w:t xml:space="preserve"> is a moveable window that allows you to select and place pieces onto </w:t>
+      <w:r>
+        <w:t xml:space="preserve">Toolpane is a moveable window that allows you to select and place pieces onto </w:t>
       </w:r>
       <w:r>
         <w:t xml:space="preserve">the </w:t>
@@ -920,6 +892,9 @@
         <w:jc w:val="right"/>
       </w:pPr>
       <w:r>
+        <w:rPr>
+          <w:noProof/>
+        </w:rPr>
         <w:drawing>
           <wp:anchor distT="0" distB="0" distL="114300" distR="114300" simplePos="0" relativeHeight="251659264" behindDoc="0" locked="0" layoutInCell="1" allowOverlap="1" wp14:anchorId="738B88F3" wp14:editId="4B11D33B">
             <wp:simplePos x="0" y="0"/>
@@ -977,13 +952,8 @@
         </w:drawing>
       </w:r>
       <w:r>
-        <w:t xml:space="preserve">The </w:t>
-      </w:r>
-      <w:proofErr w:type="spellStart"/>
-      <w:r>
-        <w:t>Modepane</w:t>
-      </w:r>
-      <w:proofErr w:type="spellEnd"/>
+        <w:t>The Modepane</w:t>
+      </w:r>
       <w:r>
         <w:t xml:space="preserve"> is a moveable window that</w:t>
       </w:r>
@@ -1105,6 +1075,9 @@
         </mc:AlternateContent>
       </w:r>
       <w:r>
+        <w:rPr>
+          <w:noProof/>
+        </w:rPr>
         <w:drawing>
           <wp:inline distT="0" distB="0" distL="0" distR="0" wp14:anchorId="79D954AB" wp14:editId="485BC1C9">
             <wp:extent cx="5731510" cy="3220085"/>

</xml_diff>

<commit_message>
Unity update (5.4.3) . Can now move notes around (still need to update flags)
</commit_message>
<xml_diff>
--- a/Moonscraper Chart Editor Design Document.docx
+++ b/Moonscraper Chart Editor Design Document.docx
@@ -151,17 +151,40 @@
         </w:numPr>
       </w:pPr>
       <w:r>
-        <w:t>Mouse scroll: Adjust snapping</w:t>
-      </w:r>
-      <w:r>
-        <w:t>, zoom</w:t>
-      </w:r>
-      <w:r>
-        <w:t>,</w:t>
-      </w:r>
-      <w:r>
-        <w:t xml:space="preserve"> or move chart?</w:t>
-      </w:r>
+        <w:t xml:space="preserve">Mouse scroll: </w:t>
+      </w:r>
+      <w:r>
+        <w:t>Move chart</w:t>
+      </w:r>
+    </w:p>
+    <w:p>
+      <w:pPr>
+        <w:pStyle w:val="ListParagraph"/>
+        <w:numPr>
+          <w:ilvl w:val="0"/>
+          <w:numId w:val="9"/>
+        </w:numPr>
+      </w:pPr>
+      <w:r>
+        <w:t>Left click on note</w:t>
+      </w:r>
+      <w:r>
+        <w:t>- move position</w:t>
+      </w:r>
+    </w:p>
+    <w:p>
+      <w:pPr>
+        <w:pStyle w:val="ListParagraph"/>
+        <w:numPr>
+          <w:ilvl w:val="0"/>
+          <w:numId w:val="9"/>
+        </w:numPr>
+      </w:pPr>
+      <w:r>
+        <w:t>Left click on sustain- change sustain length</w:t>
+      </w:r>
+      <w:bookmarkStart w:id="0" w:name="_GoBack"/>
+      <w:bookmarkEnd w:id="0"/>
     </w:p>
     <w:p>
       <w:pPr>
@@ -301,8 +324,6 @@
       <w:r>
         <w:t>Auto-save (enable/disable)</w:t>
       </w:r>
-      <w:bookmarkStart w:id="0" w:name="_GoBack"/>
-      <w:bookmarkEnd w:id="0"/>
     </w:p>
     <w:p>
       <w:pPr>
@@ -509,6 +530,7 @@
         </w:numPr>
       </w:pPr>
       <w:r>
+        <w:lastRenderedPageBreak/>
         <w:t>Default w/ s</w:t>
       </w:r>
       <w:r>
@@ -524,7 +546,6 @@
         </w:numPr>
       </w:pPr>
       <w:r>
-        <w:lastRenderedPageBreak/>
         <w:t>Staggered</w:t>
       </w:r>
       <w:r>
@@ -817,6 +838,7 @@
         <w:rPr>
           <w:noProof/>
         </w:rPr>
+        <w:lastRenderedPageBreak/>
         <w:drawing>
           <wp:anchor distT="0" distB="0" distL="114300" distR="114300" simplePos="0" relativeHeight="251658240" behindDoc="0" locked="0" layoutInCell="1" allowOverlap="1" wp14:anchorId="4BB22EC3" wp14:editId="0DB8D485">
             <wp:simplePos x="0" y="0"/>

</xml_diff>

<commit_message>
Can now edit the song properties via the song properties menu.
</commit_message>
<xml_diff>
--- a/Moonscraper Chart Editor Design Document.docx
+++ b/Moonscraper Chart Editor Design Document.docx
@@ -192,8 +192,6 @@
       <w:r>
         <w:t xml:space="preserve">(hold) </w:t>
       </w:r>
-      <w:bookmarkStart w:id="0" w:name="_GoBack"/>
-      <w:bookmarkEnd w:id="0"/>
       <w:r>
         <w:t xml:space="preserve">on </w:t>
       </w:r>
@@ -1159,6 +1157,21 @@
       <w:r>
         <w:t>*Preview note</w:t>
       </w:r>
+    </w:p>
+    <w:p/>
+    <w:p>
+      <w:r>
+        <w:t>To place song events</w:t>
+      </w:r>
+    </w:p>
+    <w:p>
+      <w:r>
+        <w:lastRenderedPageBreak/>
+        <w:tab/>
+        <w:t>Transition into an “x-ray” mode, similar to city builders when laying down pipes, or track builders when you build tunnels.</w:t>
+      </w:r>
+      <w:bookmarkStart w:id="0" w:name="_GoBack"/>
+      <w:bookmarkEnd w:id="0"/>
     </w:p>
     <w:sectPr>
       <w:pgSz w:w="11906" w:h="16838"/>

</xml_diff>